<commit_message>
minecraft: the diagramma navigazionale udate
+ diagramma navigazionale
- un typo
</commit_message>
<xml_diff>
--- a/template website design.docx
+++ b/template website design.docx
@@ -1797,6 +1797,7 @@
         </w:rPr>
       </w:pPr>
       <w:hyperlink r:id="rId7" w:history="1">
+        <w:proofErr w:type="spellStart"/>
         <w:r>
           <w:rPr>
             <w:rStyle w:val="Collegamentoipertestuale"/>
@@ -1811,6 +1812,7 @@
           </w:rPr>
           <w:t>rapesce</w:t>
         </w:r>
+        <w:proofErr w:type="spellEnd"/>
       </w:hyperlink>
     </w:p>
     <w:p>
@@ -1861,12 +1863,21 @@
         </w:rPr>
       </w:pPr>
       <w:hyperlink r:id="rId8" w:history="1">
+        <w:proofErr w:type="spellStart"/>
         <w:r>
           <w:rPr>
             <w:rStyle w:val="Collegamentoipertestuale"/>
             <w:lang w:val="it-IT"/>
           </w:rPr>
-          <w:t>Itty Fish</w:t>
+          <w:t>Itty</w:t>
+        </w:r>
+        <w:proofErr w:type="spellEnd"/>
+        <w:r>
+          <w:rPr>
+            <w:rStyle w:val="Collegamentoipertestuale"/>
+            <w:lang w:val="it-IT"/>
+          </w:rPr>
+          <w:t xml:space="preserve"> Fish</w:t>
         </w:r>
       </w:hyperlink>
     </w:p>
@@ -1900,6 +1911,7 @@
         </w:rPr>
       </w:pPr>
       <w:hyperlink r:id="rId9" w:history="1">
+        <w:proofErr w:type="spellStart"/>
         <w:r>
           <w:rPr>
             <w:rStyle w:val="Collegamentoipertestuale"/>
@@ -1907,6 +1919,7 @@
           </w:rPr>
           <w:t>Pescamatch</w:t>
         </w:r>
+        <w:proofErr w:type="spellEnd"/>
       </w:hyperlink>
     </w:p>
     <w:p>
@@ -2265,6 +2278,43 @@
         <w:pStyle w:val="Titolo1"/>
       </w:pPr>
       <w:bookmarkStart w:id="4" w:name="_Toc350865798"/>
+      <w:r>
+        <w:drawing>
+          <wp:inline distT="0" distB="0" distL="0" distR="0" wp14:anchorId="3B8026CB" wp14:editId="1C026F99">
+            <wp:extent cx="6116320" cy="2792095"/>
+            <wp:effectExtent l="0" t="0" r="0" b="8255"/>
+            <wp:docPr id="469476736" name="Immagine 3"/>
+            <wp:cNvGraphicFramePr>
+              <a:graphicFrameLocks xmlns:a="http://schemas.openxmlformats.org/drawingml/2006/main" noChangeAspect="1"/>
+            </wp:cNvGraphicFramePr>
+            <a:graphic xmlns:a="http://schemas.openxmlformats.org/drawingml/2006/main">
+              <a:graphicData uri="http://schemas.openxmlformats.org/drawingml/2006/picture">
+                <pic:pic xmlns:pic="http://schemas.openxmlformats.org/drawingml/2006/picture">
+                  <pic:nvPicPr>
+                    <pic:cNvPr id="469476736" name="Immagine 469476736"/>
+                    <pic:cNvPicPr/>
+                  </pic:nvPicPr>
+                  <pic:blipFill>
+                    <a:blip r:embed="rId10"/>
+                    <a:stretch>
+                      <a:fillRect/>
+                    </a:stretch>
+                  </pic:blipFill>
+                  <pic:spPr>
+                    <a:xfrm>
+                      <a:off x="0" y="0"/>
+                      <a:ext cx="6116320" cy="2792095"/>
+                    </a:xfrm>
+                    <a:prstGeom prst="rect">
+                      <a:avLst/>
+                    </a:prstGeom>
+                  </pic:spPr>
+                </pic:pic>
+              </a:graphicData>
+            </a:graphic>
+          </wp:inline>
+        </w:drawing>
+      </w:r>
     </w:p>
     <w:p>
       <w:pPr>
@@ -2371,7 +2421,7 @@
                     <pic:cNvPicPr/>
                   </pic:nvPicPr>
                   <pic:blipFill>
-                    <a:blip r:embed="rId10"/>
+                    <a:blip r:embed="rId11"/>
                     <a:stretch>
                       <a:fillRect/>
                     </a:stretch>
@@ -2409,7 +2459,63 @@
         <w:rPr>
           <w:lang w:val="it-IT"/>
         </w:rPr>
-        <w:t>Il primo colore, “Celestial Blue”, sarà utilizzato per la sezione di pescheria ed il ricettario mentre il secondo, “Indigo dye”, sarà utilizzato per la sezione di attrezzatura da pesca. “Amaranth purple” sarà invece utilizzato per fare contrasto con i primi due. “Isabelline” sarà il colore di sfondo.</w:t>
+        <w:t>Il primo colore, “</w:t>
+      </w:r>
+      <w:proofErr w:type="spellStart"/>
+      <w:r>
+        <w:rPr>
+          <w:lang w:val="it-IT"/>
+        </w:rPr>
+        <w:t>Celestial</w:t>
+      </w:r>
+      <w:proofErr w:type="spellEnd"/>
+      <w:r>
+        <w:rPr>
+          <w:lang w:val="it-IT"/>
+        </w:rPr>
+        <w:t xml:space="preserve"> Blue”, sarà utilizzato per la sezione di pescheria ed il ricettario mentre il secondo, “Indigo </w:t>
+      </w:r>
+      <w:proofErr w:type="spellStart"/>
+      <w:r>
+        <w:rPr>
+          <w:lang w:val="it-IT"/>
+        </w:rPr>
+        <w:t>dye</w:t>
+      </w:r>
+      <w:proofErr w:type="spellEnd"/>
+      <w:r>
+        <w:rPr>
+          <w:lang w:val="it-IT"/>
+        </w:rPr>
+        <w:t>”, sarà utilizzato per la sezione di attrezzatura da pesca. “</w:t>
+      </w:r>
+      <w:proofErr w:type="spellStart"/>
+      <w:r>
+        <w:rPr>
+          <w:lang w:val="it-IT"/>
+        </w:rPr>
+        <w:t>Amaranth</w:t>
+      </w:r>
+      <w:proofErr w:type="spellEnd"/>
+      <w:r>
+        <w:rPr>
+          <w:lang w:val="it-IT"/>
+        </w:rPr>
+        <w:t xml:space="preserve"> </w:t>
+      </w:r>
+      <w:proofErr w:type="spellStart"/>
+      <w:r>
+        <w:rPr>
+          <w:lang w:val="it-IT"/>
+        </w:rPr>
+        <w:t>purple</w:t>
+      </w:r>
+      <w:proofErr w:type="spellEnd"/>
+      <w:r>
+        <w:rPr>
+          <w:lang w:val="it-IT"/>
+        </w:rPr>
+        <w:t>” sarà invece utilizzato per fare contrasto con i primi due. “Isabelline” sarà il colore di sfondo.</w:t>
       </w:r>
     </w:p>
     <w:p>
@@ -2593,7 +2699,25 @@
           <w:sz w:val="22"/>
           <w:szCs w:val="22"/>
         </w:rPr>
-        <w:t xml:space="preserve">ATTENZIONE AL PREZZO: quando si acquista qualcosa, il prodotto acquistato ha il prezzo memoizzato nel DB, a meno di sconti. </w:t>
+        <w:t xml:space="preserve">ATTENZIONE AL PREZZO: quando si acquista qualcosa, il prodotto acquistato ha il prezzo </w:t>
+      </w:r>
+      <w:proofErr w:type="spellStart"/>
+      <w:r>
+        <w:rPr>
+          <w:rFonts w:ascii="Trebuchet MS" w:hAnsi="Trebuchet MS"/>
+          <w:sz w:val="22"/>
+          <w:szCs w:val="22"/>
+        </w:rPr>
+        <w:t>memoizzato</w:t>
+      </w:r>
+      <w:proofErr w:type="spellEnd"/>
+      <w:r>
+        <w:rPr>
+          <w:rFonts w:ascii="Trebuchet MS" w:hAnsi="Trebuchet MS"/>
+          <w:sz w:val="22"/>
+          <w:szCs w:val="22"/>
+        </w:rPr>
+        <w:t xml:space="preserve"> nel DB, a meno di sconti. </w:t>
       </w:r>
     </w:p>
     <w:p>
@@ -4341,7 +4465,6 @@
   <w:style w:type="character" w:default="1" w:styleId="Carpredefinitoparagrafo">
     <w:name w:val="Default Paragraph Font"/>
     <w:uiPriority w:val="1"/>
-    <w:semiHidden/>
     <w:unhideWhenUsed/>
   </w:style>
   <w:style w:type="table" w:default="1" w:styleId="Tabellanormale">

</xml_diff>

<commit_message>
Diagramma ER (forse aggiungere sconti)
NERD
</commit_message>
<xml_diff>
--- a/template website design.docx
+++ b/template website design.docx
@@ -379,14 +379,14 @@
                         </a:ln>
                         <a:extLst>
                           <a:ext uri="{909E8E84-426E-40dd-AFC4-6F175D3DCCD1}">
-                            <a14:hiddenFill xmlns:mo="http://schemas.microsoft.com/office/mac/office/2008/main" xmlns:mv="urn:schemas-microsoft-com:mac:vml" xmlns="" xmlns:o="urn:schemas-microsoft-com:office:office" xmlns:v="urn:schemas-microsoft-com:vml" xmlns:w10="urn:schemas-microsoft-com:office:word" xmlns:w="http://schemas.openxmlformats.org/wordprocessingml/2006/main" xmlns:a14="http://schemas.microsoft.com/office/drawing/2010/main">
+                            <a14:hiddenFill xmlns:a14="http://schemas.microsoft.com/office/drawing/2010/main" xmlns:w="http://schemas.openxmlformats.org/wordprocessingml/2006/main" xmlns:w10="urn:schemas-microsoft-com:office:word" xmlns:v="urn:schemas-microsoft-com:vml" xmlns:o="urn:schemas-microsoft-com:office:office" xmlns="" xmlns:mv="urn:schemas-microsoft-com:mac:vml" xmlns:mo="http://schemas.microsoft.com/office/mac/office/2008/main">
                               <a:solidFill>
                                 <a:srgbClr val="FFFFFF"/>
                               </a:solidFill>
                             </a14:hiddenFill>
                           </a:ext>
                           <a:ext uri="{91240B29-F687-4f45-9708-019B960494DF}">
-                            <a14:hiddenLine xmlns:mo="http://schemas.microsoft.com/office/mac/office/2008/main" xmlns:mv="urn:schemas-microsoft-com:mac:vml" xmlns="" xmlns:o="urn:schemas-microsoft-com:office:office" xmlns:v="urn:schemas-microsoft-com:vml" xmlns:w10="urn:schemas-microsoft-com:office:word" xmlns:w="http://schemas.openxmlformats.org/wordprocessingml/2006/main" xmlns:a14="http://schemas.microsoft.com/office/drawing/2010/main" w="9525">
+                            <a14:hiddenLine xmlns:a14="http://schemas.microsoft.com/office/drawing/2010/main" xmlns:w="http://schemas.openxmlformats.org/wordprocessingml/2006/main" xmlns:w10="urn:schemas-microsoft-com:office:word" xmlns:v="urn:schemas-microsoft-com:vml" xmlns:o="urn:schemas-microsoft-com:office:office" xmlns="" xmlns:mv="urn:schemas-microsoft-com:mac:vml" xmlns:mo="http://schemas.microsoft.com/office/mac/office/2008/main" w="9525">
                               <a:solidFill>
                                 <a:srgbClr val="000000"/>
                               </a:solidFill>
@@ -686,14 +686,14 @@
                         </a:ln>
                         <a:extLst>
                           <a:ext uri="{909E8E84-426E-40dd-AFC4-6F175D3DCCD1}">
-                            <a14:hiddenFill xmlns:mo="http://schemas.microsoft.com/office/mac/office/2008/main" xmlns:mv="urn:schemas-microsoft-com:mac:vml" xmlns="" xmlns:o="urn:schemas-microsoft-com:office:office" xmlns:v="urn:schemas-microsoft-com:vml" xmlns:w10="urn:schemas-microsoft-com:office:word" xmlns:w="http://schemas.openxmlformats.org/wordprocessingml/2006/main" xmlns:a14="http://schemas.microsoft.com/office/drawing/2010/main">
+                            <a14:hiddenFill xmlns:a14="http://schemas.microsoft.com/office/drawing/2010/main" xmlns:w="http://schemas.openxmlformats.org/wordprocessingml/2006/main" xmlns:w10="urn:schemas-microsoft-com:office:word" xmlns:v="urn:schemas-microsoft-com:vml" xmlns:o="urn:schemas-microsoft-com:office:office" xmlns="" xmlns:mv="urn:schemas-microsoft-com:mac:vml" xmlns:mo="http://schemas.microsoft.com/office/mac/office/2008/main">
                               <a:solidFill>
                                 <a:srgbClr val="FFFFFF"/>
                               </a:solidFill>
                             </a14:hiddenFill>
                           </a:ext>
                           <a:ext uri="{91240B29-F687-4f45-9708-019B960494DF}">
-                            <a14:hiddenLine xmlns:mo="http://schemas.microsoft.com/office/mac/office/2008/main" xmlns:mv="urn:schemas-microsoft-com:mac:vml" xmlns="" xmlns:o="urn:schemas-microsoft-com:office:office" xmlns:v="urn:schemas-microsoft-com:vml" xmlns:w10="urn:schemas-microsoft-com:office:word" xmlns:w="http://schemas.openxmlformats.org/wordprocessingml/2006/main" xmlns:a14="http://schemas.microsoft.com/office/drawing/2010/main" w="9525">
+                            <a14:hiddenLine xmlns:a14="http://schemas.microsoft.com/office/drawing/2010/main" xmlns:w="http://schemas.openxmlformats.org/wordprocessingml/2006/main" xmlns:w10="urn:schemas-microsoft-com:office:word" xmlns:v="urn:schemas-microsoft-com:vml" xmlns:o="urn:schemas-microsoft-com:office:office" xmlns="" xmlns:mv="urn:schemas-microsoft-com:mac:vml" xmlns:mo="http://schemas.microsoft.com/office/mac/office/2008/main" w="9525">
                               <a:solidFill>
                                 <a:srgbClr val="000000"/>
                               </a:solidFill>
@@ -2459,63 +2459,7 @@
         <w:rPr>
           <w:lang w:val="it-IT"/>
         </w:rPr>
-        <w:t>Il primo colore, “</w:t>
-      </w:r>
-      <w:proofErr w:type="spellStart"/>
-      <w:r>
-        <w:rPr>
-          <w:lang w:val="it-IT"/>
-        </w:rPr>
-        <w:t>Celestial</w:t>
-      </w:r>
-      <w:proofErr w:type="spellEnd"/>
-      <w:r>
-        <w:rPr>
-          <w:lang w:val="it-IT"/>
-        </w:rPr>
-        <w:t xml:space="preserve"> Blue”, sarà utilizzato per la sezione di pescheria ed il ricettario mentre il secondo, “Indigo </w:t>
-      </w:r>
-      <w:proofErr w:type="spellStart"/>
-      <w:r>
-        <w:rPr>
-          <w:lang w:val="it-IT"/>
-        </w:rPr>
-        <w:t>dye</w:t>
-      </w:r>
-      <w:proofErr w:type="spellEnd"/>
-      <w:r>
-        <w:rPr>
-          <w:lang w:val="it-IT"/>
-        </w:rPr>
-        <w:t>”, sarà utilizzato per la sezione di attrezzatura da pesca. “</w:t>
-      </w:r>
-      <w:proofErr w:type="spellStart"/>
-      <w:r>
-        <w:rPr>
-          <w:lang w:val="it-IT"/>
-        </w:rPr>
-        <w:t>Amaranth</w:t>
-      </w:r>
-      <w:proofErr w:type="spellEnd"/>
-      <w:r>
-        <w:rPr>
-          <w:lang w:val="it-IT"/>
-        </w:rPr>
-        <w:t xml:space="preserve"> </w:t>
-      </w:r>
-      <w:proofErr w:type="spellStart"/>
-      <w:r>
-        <w:rPr>
-          <w:lang w:val="it-IT"/>
-        </w:rPr>
-        <w:t>purple</w:t>
-      </w:r>
-      <w:proofErr w:type="spellEnd"/>
-      <w:r>
-        <w:rPr>
-          <w:lang w:val="it-IT"/>
-        </w:rPr>
-        <w:t>” sarà invece utilizzato per fare contrasto con i primi due. “Isabelline” sarà il colore di sfondo.</w:t>
+        <w:t>Il primo colore, “Celestial Blue”, sarà utilizzato per la sezione di pescheria ed il ricettario mentre il secondo, “Indigo dye”, sarà utilizzato per la sezione di attrezzatura da pesca. “Amaranth purple” sarà invece utilizzato per fare contrasto con i primi due. “Isabelline” sarà il colore di sfondo.</w:t>
       </w:r>
     </w:p>
     <w:p>
@@ -2701,16 +2645,14 @@
         </w:rPr>
         <w:t xml:space="preserve">ATTENZIONE AL PREZZO: quando si acquista qualcosa, il prodotto acquistato ha il prezzo </w:t>
       </w:r>
-      <w:proofErr w:type="spellStart"/>
       <w:r>
         <w:rPr>
           <w:rFonts w:ascii="Trebuchet MS" w:hAnsi="Trebuchet MS"/>
           <w:sz w:val="22"/>
           <w:szCs w:val="22"/>
         </w:rPr>
-        <w:t>memoizzato</w:t>
-      </w:r>
-      <w:proofErr w:type="spellEnd"/>
+        <w:t>memorizzato</w:t>
+      </w:r>
       <w:r>
         <w:rPr>
           <w:rFonts w:ascii="Trebuchet MS" w:hAnsi="Trebuchet MS"/>
@@ -4465,6 +4407,7 @@
   <w:style w:type="character" w:default="1" w:styleId="Carpredefinitoparagrafo">
     <w:name w:val="Default Paragraph Font"/>
     <w:uiPriority w:val="1"/>
+    <w:semiHidden/>
     <w:unhideWhenUsed/>
   </w:style>
   <w:style w:type="table" w:default="1" w:styleId="Tabellanormale">

</xml_diff>

<commit_message>
aggiunta mappa dei contenuti
</commit_message>
<xml_diff>
--- a/template website design.docx
+++ b/template website design.docx
@@ -379,14 +379,14 @@
                         </a:ln>
                         <a:extLst>
                           <a:ext uri="{909E8E84-426E-40dd-AFC4-6F175D3DCCD1}">
-                            <a14:hiddenFill xmlns:mo="http://schemas.microsoft.com/office/mac/office/2008/main" xmlns:mv="urn:schemas-microsoft-com:mac:vml" xmlns="" xmlns:o="urn:schemas-microsoft-com:office:office" xmlns:v="urn:schemas-microsoft-com:vml" xmlns:w10="urn:schemas-microsoft-com:office:word" xmlns:w="http://schemas.openxmlformats.org/wordprocessingml/2006/main" xmlns:a14="http://schemas.microsoft.com/office/drawing/2010/main">
+                            <a14:hiddenFill xmlns:a14="http://schemas.microsoft.com/office/drawing/2010/main" xmlns:w="http://schemas.openxmlformats.org/wordprocessingml/2006/main" xmlns:w10="urn:schemas-microsoft-com:office:word" xmlns:v="urn:schemas-microsoft-com:vml" xmlns:o="urn:schemas-microsoft-com:office:office" xmlns="" xmlns:mv="urn:schemas-microsoft-com:mac:vml" xmlns:mo="http://schemas.microsoft.com/office/mac/office/2008/main">
                               <a:solidFill>
                                 <a:srgbClr val="FFFFFF"/>
                               </a:solidFill>
                             </a14:hiddenFill>
                           </a:ext>
                           <a:ext uri="{91240B29-F687-4f45-9708-019B960494DF}">
-                            <a14:hiddenLine xmlns:mo="http://schemas.microsoft.com/office/mac/office/2008/main" xmlns:mv="urn:schemas-microsoft-com:mac:vml" xmlns="" xmlns:o="urn:schemas-microsoft-com:office:office" xmlns:v="urn:schemas-microsoft-com:vml" xmlns:w10="urn:schemas-microsoft-com:office:word" xmlns:w="http://schemas.openxmlformats.org/wordprocessingml/2006/main" xmlns:a14="http://schemas.microsoft.com/office/drawing/2010/main" w="9525">
+                            <a14:hiddenLine xmlns:a14="http://schemas.microsoft.com/office/drawing/2010/main" xmlns:w="http://schemas.openxmlformats.org/wordprocessingml/2006/main" xmlns:w10="urn:schemas-microsoft-com:office:word" xmlns:v="urn:schemas-microsoft-com:vml" xmlns:o="urn:schemas-microsoft-com:office:office" xmlns="" xmlns:mv="urn:schemas-microsoft-com:mac:vml" xmlns:mo="http://schemas.microsoft.com/office/mac/office/2008/main" w="9525">
                               <a:solidFill>
                                 <a:srgbClr val="000000"/>
                               </a:solidFill>
@@ -686,14 +686,14 @@
                         </a:ln>
                         <a:extLst>
                           <a:ext uri="{909E8E84-426E-40dd-AFC4-6F175D3DCCD1}">
-                            <a14:hiddenFill xmlns:mo="http://schemas.microsoft.com/office/mac/office/2008/main" xmlns:mv="urn:schemas-microsoft-com:mac:vml" xmlns="" xmlns:o="urn:schemas-microsoft-com:office:office" xmlns:v="urn:schemas-microsoft-com:vml" xmlns:w10="urn:schemas-microsoft-com:office:word" xmlns:w="http://schemas.openxmlformats.org/wordprocessingml/2006/main" xmlns:a14="http://schemas.microsoft.com/office/drawing/2010/main">
+                            <a14:hiddenFill xmlns:a14="http://schemas.microsoft.com/office/drawing/2010/main" xmlns:w="http://schemas.openxmlformats.org/wordprocessingml/2006/main" xmlns:w10="urn:schemas-microsoft-com:office:word" xmlns:v="urn:schemas-microsoft-com:vml" xmlns:o="urn:schemas-microsoft-com:office:office" xmlns="" xmlns:mv="urn:schemas-microsoft-com:mac:vml" xmlns:mo="http://schemas.microsoft.com/office/mac/office/2008/main">
                               <a:solidFill>
                                 <a:srgbClr val="FFFFFF"/>
                               </a:solidFill>
                             </a14:hiddenFill>
                           </a:ext>
                           <a:ext uri="{91240B29-F687-4f45-9708-019B960494DF}">
-                            <a14:hiddenLine xmlns:mo="http://schemas.microsoft.com/office/mac/office/2008/main" xmlns:mv="urn:schemas-microsoft-com:mac:vml" xmlns="" xmlns:o="urn:schemas-microsoft-com:office:office" xmlns:v="urn:schemas-microsoft-com:vml" xmlns:w10="urn:schemas-microsoft-com:office:word" xmlns:w="http://schemas.openxmlformats.org/wordprocessingml/2006/main" xmlns:a14="http://schemas.microsoft.com/office/drawing/2010/main" w="9525">
+                            <a14:hiddenLine xmlns:a14="http://schemas.microsoft.com/office/drawing/2010/main" xmlns:w="http://schemas.openxmlformats.org/wordprocessingml/2006/main" xmlns:w10="urn:schemas-microsoft-com:office:word" xmlns:v="urn:schemas-microsoft-com:vml" xmlns:o="urn:schemas-microsoft-com:office:office" xmlns="" xmlns:mv="urn:schemas-microsoft-com:mac:vml" xmlns:mo="http://schemas.microsoft.com/office/mac/office/2008/main" w="9525">
                               <a:solidFill>
                                 <a:srgbClr val="000000"/>
                               </a:solidFill>
@@ -1313,39 +1313,9 @@
       <w:r>
         <w:rPr>
           <w:noProof/>
-        </w:rPr>
-        <w:fldChar w:fldCharType="begin"/>
-      </w:r>
-      <w:r>
-        <w:rPr>
-          <w:noProof/>
-          <w:lang w:val="it-IT"/>
-        </w:rPr>
-        <w:instrText xml:space="preserve"> PAGEREF _Toc350865798 \h </w:instrText>
-      </w:r>
-      <w:r>
-        <w:rPr>
-          <w:noProof/>
-        </w:rPr>
-      </w:r>
-      <w:r>
-        <w:rPr>
-          <w:noProof/>
-        </w:rPr>
-        <w:fldChar w:fldCharType="separate"/>
-      </w:r>
-      <w:r>
-        <w:rPr>
-          <w:noProof/>
-          <w:lang w:val="it-IT"/>
-        </w:rPr>
-        <w:t>6</w:t>
-      </w:r>
-      <w:r>
-        <w:rPr>
-          <w:noProof/>
-        </w:rPr>
-        <w:fldChar w:fldCharType="end"/>
+          <w:lang w:val="it-IT"/>
+        </w:rPr>
+        <w:t>4</w:t>
       </w:r>
     </w:p>
     <w:p>
@@ -1371,7 +1341,7 @@
           <w:noProof/>
           <w:lang w:val="it-IT"/>
         </w:rPr>
-        <w:t xml:space="preserve"> Tema</w:t>
+        <w:t xml:space="preserve"> Scelta dei colori </w:t>
       </w:r>
       <w:r>
         <w:rPr>
@@ -1383,39 +1353,9 @@
       <w:r>
         <w:rPr>
           <w:noProof/>
-        </w:rPr>
-        <w:fldChar w:fldCharType="begin"/>
-      </w:r>
-      <w:r>
-        <w:rPr>
-          <w:noProof/>
-          <w:lang w:val="it-IT"/>
-        </w:rPr>
-        <w:instrText xml:space="preserve"> PAGEREF _Toc350865799 \h </w:instrText>
-      </w:r>
-      <w:r>
-        <w:rPr>
-          <w:noProof/>
-        </w:rPr>
-      </w:r>
-      <w:r>
-        <w:rPr>
-          <w:noProof/>
-        </w:rPr>
-        <w:fldChar w:fldCharType="separate"/>
-      </w:r>
-      <w:r>
-        <w:rPr>
-          <w:noProof/>
-          <w:lang w:val="it-IT"/>
-        </w:rPr>
-        <w:t>6</w:t>
-      </w:r>
-      <w:r>
-        <w:rPr>
-          <w:noProof/>
-        </w:rPr>
-        <w:fldChar w:fldCharType="end"/>
+          <w:lang w:val="it-IT"/>
+        </w:rPr>
+        <w:t>4</w:t>
       </w:r>
     </w:p>
     <w:p>
@@ -1441,7 +1381,21 @@
           <w:noProof/>
           <w:lang w:val="it-IT"/>
         </w:rPr>
-        <w:t xml:space="preserve"> Scelta dei colori </w:t>
+        <w:t xml:space="preserve"> Mappa dei contenuti</w:t>
+      </w:r>
+      <w:r>
+        <w:rPr>
+          <w:noProof/>
+          <w:lang w:val="it-IT"/>
+        </w:rPr>
+        <w:tab/>
+      </w:r>
+      <w:r>
+        <w:rPr>
+          <w:noProof/>
+          <w:lang w:val="it-IT"/>
+        </w:rPr>
+        <w:t>5</w:t>
       </w:r>
     </w:p>
     <w:p>
@@ -1467,7 +1421,7 @@
           <w:noProof/>
           <w:lang w:val="it-IT"/>
         </w:rPr>
-        <w:t xml:space="preserve"> Mappa dei contenuti</w:t>
+        <w:t xml:space="preserve"> La base di dati</w:t>
       </w:r>
       <w:r>
         <w:rPr>
@@ -1487,7 +1441,7 @@
           <w:noProof/>
           <w:lang w:val="it-IT"/>
         </w:rPr>
-        <w:instrText xml:space="preserve"> PAGEREF _Toc350865796 \h </w:instrText>
+        <w:instrText xml:space="preserve"> PAGEREF _Toc350865797 \h </w:instrText>
       </w:r>
       <w:r>
         <w:rPr>
@@ -1505,7 +1459,7 @@
           <w:noProof/>
           <w:lang w:val="it-IT"/>
         </w:rPr>
-        <w:t>4</w:t>
+        <w:t>5</w:t>
       </w:r>
       <w:r>
         <w:rPr>
@@ -1525,120 +1479,6 @@
           <w:lang w:val="it-IT"/>
         </w:rPr>
       </w:pPr>
-      <w:r>
-        <w:rPr>
-          <w:noProof/>
-          <w:lang w:val="it-IT"/>
-        </w:rPr>
-        <w:t>9</w:t>
-      </w:r>
-      <w:r>
-        <w:rPr>
-          <w:noProof/>
-          <w:lang w:val="it-IT"/>
-        </w:rPr>
-        <w:t xml:space="preserve"> La base di dati</w:t>
-      </w:r>
-      <w:r>
-        <w:rPr>
-          <w:noProof/>
-          <w:lang w:val="it-IT"/>
-        </w:rPr>
-        <w:tab/>
-      </w:r>
-      <w:r>
-        <w:rPr>
-          <w:noProof/>
-        </w:rPr>
-        <w:fldChar w:fldCharType="begin"/>
-      </w:r>
-      <w:r>
-        <w:rPr>
-          <w:noProof/>
-          <w:lang w:val="it-IT"/>
-        </w:rPr>
-        <w:instrText xml:space="preserve"> PAGEREF _Toc350865797 \h </w:instrText>
-      </w:r>
-      <w:r>
-        <w:rPr>
-          <w:noProof/>
-        </w:rPr>
-      </w:r>
-      <w:r>
-        <w:rPr>
-          <w:noProof/>
-        </w:rPr>
-        <w:fldChar w:fldCharType="separate"/>
-      </w:r>
-      <w:r>
-        <w:rPr>
-          <w:noProof/>
-          <w:lang w:val="it-IT"/>
-        </w:rPr>
-        <w:t>5</w:t>
-      </w:r>
-      <w:r>
-        <w:rPr>
-          <w:noProof/>
-        </w:rPr>
-        <w:fldChar w:fldCharType="end"/>
-      </w:r>
-    </w:p>
-    <w:p>
-      <w:pPr>
-        <w:pStyle w:val="Sommario1"/>
-        <w:tabs>
-          <w:tab w:val="right" w:pos="9622"/>
-        </w:tabs>
-        <w:rPr>
-          <w:noProof/>
-          <w:lang w:val="it-IT"/>
-        </w:rPr>
-      </w:pPr>
-      <w:r>
-        <w:rPr>
-          <w:noProof/>
-          <w:lang w:val="it-IT"/>
-        </w:rPr>
-        <w:tab/>
-      </w:r>
-      <w:r>
-        <w:rPr>
-          <w:noProof/>
-        </w:rPr>
-        <w:fldChar w:fldCharType="begin"/>
-      </w:r>
-      <w:r>
-        <w:rPr>
-          <w:noProof/>
-          <w:lang w:val="it-IT"/>
-        </w:rPr>
-        <w:instrText xml:space="preserve"> PAGEREF _Toc350865800 \h </w:instrText>
-      </w:r>
-      <w:r>
-        <w:rPr>
-          <w:noProof/>
-        </w:rPr>
-      </w:r>
-      <w:r>
-        <w:rPr>
-          <w:noProof/>
-        </w:rPr>
-        <w:fldChar w:fldCharType="separate"/>
-      </w:r>
-      <w:r>
-        <w:rPr>
-          <w:noProof/>
-          <w:lang w:val="it-IT"/>
-        </w:rPr>
-        <w:t>7</w:t>
-      </w:r>
-      <w:r>
-        <w:rPr>
-          <w:noProof/>
-        </w:rPr>
-        <w:fldChar w:fldCharType="end"/>
-      </w:r>
     </w:p>
     <w:p>
       <w:pPr>
@@ -1797,7 +1637,6 @@
         </w:rPr>
       </w:pPr>
       <w:hyperlink r:id="rId7" w:history="1">
-        <w:proofErr w:type="spellStart"/>
         <w:r>
           <w:rPr>
             <w:rStyle w:val="Collegamentoipertestuale"/>
@@ -1812,7 +1651,6 @@
           </w:rPr>
           <w:t>rapesce</w:t>
         </w:r>
-        <w:proofErr w:type="spellEnd"/>
       </w:hyperlink>
     </w:p>
     <w:p>
@@ -1863,21 +1701,12 @@
         </w:rPr>
       </w:pPr>
       <w:hyperlink r:id="rId8" w:history="1">
-        <w:proofErr w:type="spellStart"/>
         <w:r>
           <w:rPr>
             <w:rStyle w:val="Collegamentoipertestuale"/>
             <w:lang w:val="it-IT"/>
           </w:rPr>
-          <w:t>Itty</w:t>
-        </w:r>
-        <w:proofErr w:type="spellEnd"/>
-        <w:r>
-          <w:rPr>
-            <w:rStyle w:val="Collegamentoipertestuale"/>
-            <w:lang w:val="it-IT"/>
-          </w:rPr>
-          <w:t xml:space="preserve"> Fish</w:t>
+          <w:t>Itty Fish</w:t>
         </w:r>
       </w:hyperlink>
     </w:p>
@@ -1911,7 +1740,6 @@
         </w:rPr>
       </w:pPr>
       <w:hyperlink r:id="rId9" w:history="1">
-        <w:proofErr w:type="spellStart"/>
         <w:r>
           <w:rPr>
             <w:rStyle w:val="Collegamentoipertestuale"/>
@@ -1919,7 +1747,6 @@
           </w:rPr>
           <w:t>Pescamatch</w:t>
         </w:r>
-        <w:proofErr w:type="spellEnd"/>
       </w:hyperlink>
     </w:p>
     <w:p>
@@ -2369,7 +2196,10 @@
       </w:pPr>
       <w:bookmarkStart w:id="5" w:name="_Toc350865800"/>
       <w:r>
-        <w:t>7 Scelta dei colori</w:t>
+        <w:t>6</w:t>
+      </w:r>
+      <w:r>
+        <w:t xml:space="preserve"> Scelta dei colori</w:t>
       </w:r>
       <w:bookmarkEnd w:id="5"/>
     </w:p>
@@ -2475,32 +2305,74 @@
       </w:pPr>
       <w:bookmarkStart w:id="6" w:name="_Toc350865796"/>
       <w:r>
+        <w:lastRenderedPageBreak/>
+        <w:t>7</w:t>
+      </w:r>
+      <w:r>
+        <w:t xml:space="preserve"> Mappa dei contenuti</w:t>
+      </w:r>
+      <w:bookmarkEnd w:id="6"/>
+    </w:p>
+    <w:p>
+      <w:pPr>
+        <w:rPr>
+          <w:lang w:val="it-IT"/>
+        </w:rPr>
+      </w:pPr>
+      <w:r>
+        <w:rPr>
+          <w:noProof/>
+          <w:lang w:val="it-IT"/>
+        </w:rPr>
+        <w:drawing>
+          <wp:inline distT="0" distB="0" distL="0" distR="0" wp14:anchorId="5F860659" wp14:editId="2801233F">
+            <wp:extent cx="6116320" cy="4408805"/>
+            <wp:effectExtent l="0" t="0" r="0" b="0"/>
+            <wp:docPr id="2034721353" name="Immagine 2"/>
+            <wp:cNvGraphicFramePr>
+              <a:graphicFrameLocks xmlns:a="http://schemas.openxmlformats.org/drawingml/2006/main" noChangeAspect="1"/>
+            </wp:cNvGraphicFramePr>
+            <a:graphic xmlns:a="http://schemas.openxmlformats.org/drawingml/2006/main">
+              <a:graphicData uri="http://schemas.openxmlformats.org/drawingml/2006/picture">
+                <pic:pic xmlns:pic="http://schemas.openxmlformats.org/drawingml/2006/picture">
+                  <pic:nvPicPr>
+                    <pic:cNvPr id="2034721353" name="Immagine 2034721353"/>
+                    <pic:cNvPicPr/>
+                  </pic:nvPicPr>
+                  <pic:blipFill>
+                    <a:blip r:embed="rId12"/>
+                    <a:stretch>
+                      <a:fillRect/>
+                    </a:stretch>
+                  </pic:blipFill>
+                  <pic:spPr>
+                    <a:xfrm>
+                      <a:off x="0" y="0"/>
+                      <a:ext cx="6116320" cy="4408805"/>
+                    </a:xfrm>
+                    <a:prstGeom prst="rect">
+                      <a:avLst/>
+                    </a:prstGeom>
+                  </pic:spPr>
+                </pic:pic>
+              </a:graphicData>
+            </a:graphic>
+          </wp:inline>
+        </w:drawing>
+      </w:r>
+    </w:p>
+    <w:p>
+      <w:pPr>
+        <w:pStyle w:val="Titolo1"/>
+      </w:pPr>
+      <w:bookmarkStart w:id="7" w:name="_Toc350865797"/>
+    </w:p>
+    <w:p>
+      <w:pPr>
+        <w:pStyle w:val="Titolo1"/>
+      </w:pPr>
+      <w:r>
         <w:t>8</w:t>
-      </w:r>
-      <w:r>
-        <w:t xml:space="preserve"> Mappa dei contenuti</w:t>
-      </w:r>
-      <w:bookmarkEnd w:id="6"/>
-    </w:p>
-    <w:p>
-      <w:pPr>
-        <w:rPr>
-          <w:lang w:val="it-IT"/>
-        </w:rPr>
-      </w:pPr>
-    </w:p>
-    <w:p>
-      <w:pPr>
-        <w:pStyle w:val="Titolo1"/>
-      </w:pPr>
-      <w:bookmarkStart w:id="7" w:name="_Toc350865797"/>
-    </w:p>
-    <w:p>
-      <w:pPr>
-        <w:pStyle w:val="Titolo1"/>
-      </w:pPr>
-      <w:r>
-        <w:t>9</w:t>
       </w:r>
       <w:r>
         <w:t xml:space="preserve"> La base di dati</w:t>
@@ -2533,7 +2405,7 @@
                     <pic:cNvPicPr/>
                   </pic:nvPicPr>
                   <pic:blipFill>
-                    <a:blip r:embed="rId12"/>
+                    <a:blip r:embed="rId13"/>
                     <a:stretch>
                       <a:fillRect/>
                     </a:stretch>
@@ -2661,6 +2533,7 @@
           <w:sz w:val="22"/>
           <w:szCs w:val="22"/>
         </w:rPr>
+        <w:lastRenderedPageBreak/>
         <w:t>Ci deve essere congruenza fra contenuto della base di dati e contenuti visualizzati. Ogni dato deve essere creato e gestito in qualche pagina del sito da qualche utente.</w:t>
       </w:r>
     </w:p>

</xml_diff>